<commit_message>
Lab1 file location added
</commit_message>
<xml_diff>
--- a/M5_LAB/Lab_M6.docx
+++ b/M5_LAB/Lab_M6.docx
@@ -4,10 +4,12 @@
   <w:body>
     <w:p>
       <w:r>
-        <w:t>Lab1- e</w:t>
-      </w:r>
-      <w:r>
-        <w:t>xpress app</w:t>
+        <w:t>Lab1- Lab1-</w:t>
+      </w:r>
+      <w:bookmarkStart w:id="0" w:name="_GoBack"/>
+      <w:bookmarkEnd w:id="0"/>
+      <w:r>
+        <w:t xml:space="preserve"> app</w:t>
       </w:r>
     </w:p>
     <w:p>
@@ -30,8 +32,6 @@
       <w:r>
         <w:t xml:space="preserve"> </w:t>
       </w:r>
-      <w:bookmarkStart w:id="0" w:name="_GoBack"/>
-      <w:bookmarkEnd w:id="0"/>
       <w:r>
         <w:t>m5lab4-expressapp</w:t>
       </w:r>

</xml_diff>